<commit_message>
began entering data into the database, some powerpoint work
</commit_message>
<xml_diff>
--- a/documents/Queries to the Database.docx
+++ b/documents/Queries to the Database.docx
@@ -15,13 +15,165 @@
       <w:bookmarkEnd w:id="0"/>
     </w:p>
     <w:sectPr>
+      <w:headerReference w:type="default" r:id="rId8"/>
+      <w:footerReference w:type="default" r:id="rId9"/>
       <w:pgSz w:w="12240" w:h="15840"/>
-      <w:pgMar w:top="1440" w:right="1440" w:bottom="1440" w:left="1440" w:header="720" w:footer="720" w:gutter="0"/>
+      <w:pgMar w:top="1800" w:right="1440" w:bottom="1800" w:left="1440" w:header="720" w:footer="720" w:gutter="0"/>
       <w:cols w:space="720"/>
       <w:docGrid w:linePitch="360"/>
     </w:sectPr>
   </w:body>
 </w:document>
+</file>
+
+<file path=word/endnotes.xml><?xml version="1.0" encoding="utf-8"?>
+<w:endnotes xmlns:wpc="http://schemas.microsoft.com/office/word/2010/wordprocessingCanvas" xmlns:mc="http://schemas.openxmlformats.org/markup-compatibility/2006" xmlns:o="urn:schemas-microsoft-com:office:office" xmlns:r="http://schemas.openxmlformats.org/officeDocument/2006/relationships" xmlns:m="http://schemas.openxmlformats.org/officeDocument/2006/math" xmlns:v="urn:schemas-microsoft-com:vml" xmlns:wp14="http://schemas.microsoft.com/office/word/2010/wordprocessingDrawing" xmlns:wp="http://schemas.openxmlformats.org/drawingml/2006/wordprocessingDrawing" xmlns:w10="urn:schemas-microsoft-com:office:word" xmlns:w="http://schemas.openxmlformats.org/wordprocessingml/2006/main" xmlns:w14="http://schemas.microsoft.com/office/word/2010/wordml" xmlns:wpg="http://schemas.microsoft.com/office/word/2010/wordprocessingGroup" xmlns:wpi="http://schemas.microsoft.com/office/word/2010/wordprocessingInk" xmlns:wne="http://schemas.microsoft.com/office/word/2006/wordml" xmlns:wps="http://schemas.microsoft.com/office/word/2010/wordprocessingShape" mc:Ignorable="w14 wp14">
+  <w:endnote w:type="separator" w:id="-1">
+    <w:p>
+      <w:pPr>
+        <w:spacing w:after="0" w:line="240" w:lineRule="auto"/>
+      </w:pPr>
+      <w:r>
+        <w:separator/>
+      </w:r>
+    </w:p>
+  </w:endnote>
+  <w:endnote w:type="continuationSeparator" w:id="0">
+    <w:p>
+      <w:pPr>
+        <w:spacing w:after="0" w:line="240" w:lineRule="auto"/>
+      </w:pPr>
+      <w:r>
+        <w:continuationSeparator/>
+      </w:r>
+    </w:p>
+  </w:endnote>
+</w:endnotes>
+</file>
+
+<file path=word/footer1.xml><?xml version="1.0" encoding="utf-8"?>
+<w:ftr xmlns:wpc="http://schemas.microsoft.com/office/word/2010/wordprocessingCanvas" xmlns:mc="http://schemas.openxmlformats.org/markup-compatibility/2006" xmlns:o="urn:schemas-microsoft-com:office:office" xmlns:r="http://schemas.openxmlformats.org/officeDocument/2006/relationships" xmlns:m="http://schemas.openxmlformats.org/officeDocument/2006/math" xmlns:v="urn:schemas-microsoft-com:vml" xmlns:wp14="http://schemas.microsoft.com/office/word/2010/wordprocessingDrawing" xmlns:wp="http://schemas.openxmlformats.org/drawingml/2006/wordprocessingDrawing" xmlns:w10="urn:schemas-microsoft-com:office:word" xmlns:w="http://schemas.openxmlformats.org/wordprocessingml/2006/main" xmlns:w14="http://schemas.microsoft.com/office/word/2010/wordml" xmlns:wpg="http://schemas.microsoft.com/office/word/2010/wordprocessingGroup" xmlns:wpi="http://schemas.microsoft.com/office/word/2010/wordprocessingInk" xmlns:wne="http://schemas.microsoft.com/office/word/2006/wordml" xmlns:wps="http://schemas.microsoft.com/office/word/2010/wordprocessingShape" mc:Ignorable="w14 wp14">
+  <w:p>
+    <w:pPr>
+      <w:pStyle w:val="Footer"/>
+      <w:jc w:val="right"/>
+      <w:rPr>
+        <w:rFonts w:ascii="Segoe UI" w:hAnsi="Segoe UI" w:cs="Segoe UI"/>
+        <w:sz w:val="24"/>
+        <w:szCs w:val="24"/>
+      </w:rPr>
+    </w:pPr>
+    <w:r>
+      <w:rPr>
+        <w:rFonts w:ascii="Segoe UI" w:hAnsi="Segoe UI" w:cs="Segoe UI"/>
+        <w:sz w:val="24"/>
+        <w:szCs w:val="24"/>
+      </w:rPr>
+      <w:fldChar w:fldCharType="begin"/>
+    </w:r>
+    <w:r>
+      <w:rPr>
+        <w:rFonts w:ascii="Segoe UI" w:hAnsi="Segoe UI" w:cs="Segoe UI"/>
+        <w:sz w:val="24"/>
+        <w:szCs w:val="24"/>
+      </w:rPr>
+      <w:instrText xml:space="preserve"> PAGE   \* MERGEFORMAT </w:instrText>
+    </w:r>
+    <w:r>
+      <w:rPr>
+        <w:rFonts w:ascii="Segoe UI" w:hAnsi="Segoe UI" w:cs="Segoe UI"/>
+        <w:sz w:val="24"/>
+        <w:szCs w:val="24"/>
+      </w:rPr>
+      <w:fldChar w:fldCharType="separate"/>
+    </w:r>
+    <w:r>
+      <w:rPr>
+        <w:rFonts w:ascii="Segoe UI" w:hAnsi="Segoe UI" w:cs="Segoe UI"/>
+        <w:noProof/>
+        <w:sz w:val="24"/>
+        <w:szCs w:val="24"/>
+      </w:rPr>
+      <w:t>1</w:t>
+    </w:r>
+    <w:r>
+      <w:rPr>
+        <w:rFonts w:ascii="Segoe UI" w:hAnsi="Segoe UI" w:cs="Segoe UI"/>
+        <w:noProof/>
+        <w:sz w:val="24"/>
+        <w:szCs w:val="24"/>
+      </w:rPr>
+      <w:fldChar w:fldCharType="end"/>
+    </w:r>
+  </w:p>
+</w:ftr>
+</file>
+
+<file path=word/footnotes.xml><?xml version="1.0" encoding="utf-8"?>
+<w:footnotes xmlns:wpc="http://schemas.microsoft.com/office/word/2010/wordprocessingCanvas" xmlns:mc="http://schemas.openxmlformats.org/markup-compatibility/2006" xmlns:o="urn:schemas-microsoft-com:office:office" xmlns:r="http://schemas.openxmlformats.org/officeDocument/2006/relationships" xmlns:m="http://schemas.openxmlformats.org/officeDocument/2006/math" xmlns:v="urn:schemas-microsoft-com:vml" xmlns:wp14="http://schemas.microsoft.com/office/word/2010/wordprocessingDrawing" xmlns:wp="http://schemas.openxmlformats.org/drawingml/2006/wordprocessingDrawing" xmlns:w10="urn:schemas-microsoft-com:office:word" xmlns:w="http://schemas.openxmlformats.org/wordprocessingml/2006/main" xmlns:w14="http://schemas.microsoft.com/office/word/2010/wordml" xmlns:wpg="http://schemas.microsoft.com/office/word/2010/wordprocessingGroup" xmlns:wpi="http://schemas.microsoft.com/office/word/2010/wordprocessingInk" xmlns:wne="http://schemas.microsoft.com/office/word/2006/wordml" xmlns:wps="http://schemas.microsoft.com/office/word/2010/wordprocessingShape" mc:Ignorable="w14 wp14">
+  <w:footnote w:type="separator" w:id="-1">
+    <w:p>
+      <w:pPr>
+        <w:spacing w:after="0" w:line="240" w:lineRule="auto"/>
+      </w:pPr>
+      <w:r>
+        <w:separator/>
+      </w:r>
+    </w:p>
+  </w:footnote>
+  <w:footnote w:type="continuationSeparator" w:id="0">
+    <w:p>
+      <w:pPr>
+        <w:spacing w:after="0" w:line="240" w:lineRule="auto"/>
+      </w:pPr>
+      <w:r>
+        <w:continuationSeparator/>
+      </w:r>
+    </w:p>
+  </w:footnote>
+</w:footnotes>
+</file>
+
+<file path=word/header1.xml><?xml version="1.0" encoding="utf-8"?>
+<w:hdr xmlns:wpc="http://schemas.microsoft.com/office/word/2010/wordprocessingCanvas" xmlns:mc="http://schemas.openxmlformats.org/markup-compatibility/2006" xmlns:o="urn:schemas-microsoft-com:office:office" xmlns:r="http://schemas.openxmlformats.org/officeDocument/2006/relationships" xmlns:m="http://schemas.openxmlformats.org/officeDocument/2006/math" xmlns:v="urn:schemas-microsoft-com:vml" xmlns:wp14="http://schemas.microsoft.com/office/word/2010/wordprocessingDrawing" xmlns:wp="http://schemas.openxmlformats.org/drawingml/2006/wordprocessingDrawing" xmlns:w10="urn:schemas-microsoft-com:office:word" xmlns:w="http://schemas.openxmlformats.org/wordprocessingml/2006/main" xmlns:w14="http://schemas.microsoft.com/office/word/2010/wordml" xmlns:wpg="http://schemas.microsoft.com/office/word/2010/wordprocessingGroup" xmlns:wpi="http://schemas.microsoft.com/office/word/2010/wordprocessingInk" xmlns:wne="http://schemas.microsoft.com/office/word/2006/wordml" xmlns:wps="http://schemas.microsoft.com/office/word/2010/wordprocessingShape" mc:Ignorable="w14 wp14">
+  <w:sdt>
+    <w:sdtPr>
+      <w:rPr>
+        <w:rFonts w:ascii="Segoe UI" w:hAnsi="Segoe UI" w:cs="Segoe UI"/>
+        <w:sz w:val="32"/>
+        <w:szCs w:val="32"/>
+      </w:rPr>
+      <w:alias w:val="Title"/>
+      <w:tag w:val=""/>
+      <w:id w:val="442034306"/>
+      <w:placeholder>
+        <w:docPart w:val="D1ABA8C5C3B84F27B23FF29E3C12B10E"/>
+      </w:placeholder>
+      <w:dataBinding w:prefixMappings="xmlns:ns0='http://purl.org/dc/elements/1.1/' xmlns:ns1='http://schemas.openxmlformats.org/package/2006/metadata/core-properties' " w:xpath="/ns1:coreProperties[1]/ns0:title[1]" w:storeItemID="{6C3C8BC8-F283-45AE-878A-BAB7291924A1}"/>
+      <w:text/>
+    </w:sdtPr>
+    <w:sdtContent>
+      <w:p>
+        <w:pPr>
+          <w:pStyle w:val="Header"/>
+          <w:rPr>
+            <w:rFonts w:ascii="Segoe UI" w:hAnsi="Segoe UI" w:cs="Segoe UI"/>
+            <w:sz w:val="32"/>
+            <w:szCs w:val="32"/>
+          </w:rPr>
+        </w:pPr>
+        <w:r>
+          <w:rPr>
+            <w:rFonts w:ascii="Segoe UI" w:hAnsi="Segoe UI" w:cs="Segoe UI"/>
+            <w:sz w:val="32"/>
+            <w:szCs w:val="32"/>
+          </w:rPr>
+          <w:t>Queries to the Database</w:t>
+        </w:r>
+      </w:p>
+    </w:sdtContent>
+  </w:sdt>
+</w:hdr>
 </file>
 
 <file path=word/numbering.xml><?xml version="1.0" encoding="utf-8"?>
@@ -459,6 +611,90 @@
       <w:contextualSpacing/>
     </w:pPr>
   </w:style>
+  <w:style w:type="paragraph" w:styleId="Header">
+    <w:name w:val="header"/>
+    <w:basedOn w:val="Normal"/>
+    <w:link w:val="HeaderChar"/>
+    <w:uiPriority w:val="99"/>
+    <w:unhideWhenUsed/>
+    <w:rsid w:val="002B70A5"/>
+    <w:pPr>
+      <w:tabs>
+        <w:tab w:val="center" w:pos="4680"/>
+        <w:tab w:val="right" w:pos="9360"/>
+      </w:tabs>
+      <w:spacing w:after="0" w:line="240" w:lineRule="auto"/>
+    </w:pPr>
+  </w:style>
+  <w:style w:type="character" w:customStyle="1" w:styleId="HeaderChar">
+    <w:name w:val="Header Char"/>
+    <w:basedOn w:val="DefaultParagraphFont"/>
+    <w:link w:val="Header"/>
+    <w:uiPriority w:val="99"/>
+    <w:rsid w:val="002B70A5"/>
+  </w:style>
+  <w:style w:type="paragraph" w:styleId="Footer">
+    <w:name w:val="footer"/>
+    <w:basedOn w:val="Normal"/>
+    <w:link w:val="FooterChar"/>
+    <w:uiPriority w:val="99"/>
+    <w:unhideWhenUsed/>
+    <w:rsid w:val="002B70A5"/>
+    <w:pPr>
+      <w:tabs>
+        <w:tab w:val="center" w:pos="4680"/>
+        <w:tab w:val="right" w:pos="9360"/>
+      </w:tabs>
+      <w:spacing w:after="0" w:line="240" w:lineRule="auto"/>
+    </w:pPr>
+  </w:style>
+  <w:style w:type="character" w:customStyle="1" w:styleId="FooterChar">
+    <w:name w:val="Footer Char"/>
+    <w:basedOn w:val="DefaultParagraphFont"/>
+    <w:link w:val="Footer"/>
+    <w:uiPriority w:val="99"/>
+    <w:rsid w:val="002B70A5"/>
+  </w:style>
+  <w:style w:type="character" w:styleId="PlaceholderText">
+    <w:name w:val="Placeholder Text"/>
+    <w:basedOn w:val="DefaultParagraphFont"/>
+    <w:uiPriority w:val="99"/>
+    <w:semiHidden/>
+    <w:rsid w:val="002B70A5"/>
+    <w:rPr>
+      <w:color w:val="808080"/>
+    </w:rPr>
+  </w:style>
+  <w:style w:type="paragraph" w:styleId="BalloonText">
+    <w:name w:val="Balloon Text"/>
+    <w:basedOn w:val="Normal"/>
+    <w:link w:val="BalloonTextChar"/>
+    <w:uiPriority w:val="99"/>
+    <w:semiHidden/>
+    <w:unhideWhenUsed/>
+    <w:rsid w:val="002B70A5"/>
+    <w:pPr>
+      <w:spacing w:after="0" w:line="240" w:lineRule="auto"/>
+    </w:pPr>
+    <w:rPr>
+      <w:rFonts w:ascii="Tahoma" w:hAnsi="Tahoma" w:cs="Tahoma"/>
+      <w:sz w:val="16"/>
+      <w:szCs w:val="16"/>
+    </w:rPr>
+  </w:style>
+  <w:style w:type="character" w:customStyle="1" w:styleId="BalloonTextChar">
+    <w:name w:val="Balloon Text Char"/>
+    <w:basedOn w:val="DefaultParagraphFont"/>
+    <w:link w:val="BalloonText"/>
+    <w:uiPriority w:val="99"/>
+    <w:semiHidden/>
+    <w:rsid w:val="002B70A5"/>
+    <w:rPr>
+      <w:rFonts w:ascii="Tahoma" w:hAnsi="Tahoma" w:cs="Tahoma"/>
+      <w:sz w:val="16"/>
+      <w:szCs w:val="16"/>
+    </w:rPr>
+  </w:style>
 </w:styles>
 </file>
 
@@ -660,7 +896,643 @@
       <w:contextualSpacing/>
     </w:pPr>
   </w:style>
+  <w:style w:type="paragraph" w:styleId="Header">
+    <w:name w:val="header"/>
+    <w:basedOn w:val="Normal"/>
+    <w:link w:val="HeaderChar"/>
+    <w:uiPriority w:val="99"/>
+    <w:unhideWhenUsed/>
+    <w:rsid w:val="002B70A5"/>
+    <w:pPr>
+      <w:tabs>
+        <w:tab w:val="center" w:pos="4680"/>
+        <w:tab w:val="right" w:pos="9360"/>
+      </w:tabs>
+      <w:spacing w:after="0" w:line="240" w:lineRule="auto"/>
+    </w:pPr>
+  </w:style>
+  <w:style w:type="character" w:customStyle="1" w:styleId="HeaderChar">
+    <w:name w:val="Header Char"/>
+    <w:basedOn w:val="DefaultParagraphFont"/>
+    <w:link w:val="Header"/>
+    <w:uiPriority w:val="99"/>
+    <w:rsid w:val="002B70A5"/>
+  </w:style>
+  <w:style w:type="paragraph" w:styleId="Footer">
+    <w:name w:val="footer"/>
+    <w:basedOn w:val="Normal"/>
+    <w:link w:val="FooterChar"/>
+    <w:uiPriority w:val="99"/>
+    <w:unhideWhenUsed/>
+    <w:rsid w:val="002B70A5"/>
+    <w:pPr>
+      <w:tabs>
+        <w:tab w:val="center" w:pos="4680"/>
+        <w:tab w:val="right" w:pos="9360"/>
+      </w:tabs>
+      <w:spacing w:after="0" w:line="240" w:lineRule="auto"/>
+    </w:pPr>
+  </w:style>
+  <w:style w:type="character" w:customStyle="1" w:styleId="FooterChar">
+    <w:name w:val="Footer Char"/>
+    <w:basedOn w:val="DefaultParagraphFont"/>
+    <w:link w:val="Footer"/>
+    <w:uiPriority w:val="99"/>
+    <w:rsid w:val="002B70A5"/>
+  </w:style>
+  <w:style w:type="character" w:styleId="PlaceholderText">
+    <w:name w:val="Placeholder Text"/>
+    <w:basedOn w:val="DefaultParagraphFont"/>
+    <w:uiPriority w:val="99"/>
+    <w:semiHidden/>
+    <w:rsid w:val="002B70A5"/>
+    <w:rPr>
+      <w:color w:val="808080"/>
+    </w:rPr>
+  </w:style>
+  <w:style w:type="paragraph" w:styleId="BalloonText">
+    <w:name w:val="Balloon Text"/>
+    <w:basedOn w:val="Normal"/>
+    <w:link w:val="BalloonTextChar"/>
+    <w:uiPriority w:val="99"/>
+    <w:semiHidden/>
+    <w:unhideWhenUsed/>
+    <w:rsid w:val="002B70A5"/>
+    <w:pPr>
+      <w:spacing w:after="0" w:line="240" w:lineRule="auto"/>
+    </w:pPr>
+    <w:rPr>
+      <w:rFonts w:ascii="Tahoma" w:hAnsi="Tahoma" w:cs="Tahoma"/>
+      <w:sz w:val="16"/>
+      <w:szCs w:val="16"/>
+    </w:rPr>
+  </w:style>
+  <w:style w:type="character" w:customStyle="1" w:styleId="BalloonTextChar">
+    <w:name w:val="Balloon Text Char"/>
+    <w:basedOn w:val="DefaultParagraphFont"/>
+    <w:link w:val="BalloonText"/>
+    <w:uiPriority w:val="99"/>
+    <w:semiHidden/>
+    <w:rsid w:val="002B70A5"/>
+    <w:rPr>
+      <w:rFonts w:ascii="Tahoma" w:hAnsi="Tahoma" w:cs="Tahoma"/>
+      <w:sz w:val="16"/>
+      <w:szCs w:val="16"/>
+    </w:rPr>
+  </w:style>
 </w:styles>
+</file>
+
+<file path=word/glossary/document.xml><?xml version="1.0" encoding="utf-8"?>
+<w:glossaryDocument xmlns:wpc="http://schemas.microsoft.com/office/word/2010/wordprocessingCanvas" xmlns:mc="http://schemas.openxmlformats.org/markup-compatibility/2006" xmlns:o="urn:schemas-microsoft-com:office:office" xmlns:r="http://schemas.openxmlformats.org/officeDocument/2006/relationships" xmlns:m="http://schemas.openxmlformats.org/officeDocument/2006/math" xmlns:v="urn:schemas-microsoft-com:vml" xmlns:wp14="http://schemas.microsoft.com/office/word/2010/wordprocessingDrawing" xmlns:wp="http://schemas.openxmlformats.org/drawingml/2006/wordprocessingDrawing" xmlns:w10="urn:schemas-microsoft-com:office:word" xmlns:w="http://schemas.openxmlformats.org/wordprocessingml/2006/main" xmlns:w14="http://schemas.microsoft.com/office/word/2010/wordml" xmlns:wpg="http://schemas.microsoft.com/office/word/2010/wordprocessingGroup" xmlns:wpi="http://schemas.microsoft.com/office/word/2010/wordprocessingInk" xmlns:wne="http://schemas.microsoft.com/office/word/2006/wordml" xmlns:wps="http://schemas.microsoft.com/office/word/2010/wordprocessingShape" mc:Ignorable="w14 wp14">
+  <w:docParts>
+    <w:docPart>
+      <w:docPartPr>
+        <w:name w:val="D1ABA8C5C3B84F27B23FF29E3C12B10E"/>
+        <w:category>
+          <w:name w:val="General"/>
+          <w:gallery w:val="placeholder"/>
+        </w:category>
+        <w:types>
+          <w:type w:val="bbPlcHdr"/>
+        </w:types>
+        <w:behaviors>
+          <w:behavior w:val="content"/>
+        </w:behaviors>
+        <w:guid w:val="{DA58B784-3791-40D2-9EB5-152F3E9DADC1}"/>
+      </w:docPartPr>
+      <w:docPartBody>
+        <w:p>
+          <w:r>
+            <w:rPr>
+              <w:rStyle w:val="PlaceholderText"/>
+            </w:rPr>
+            <w:t>[Title]</w:t>
+          </w:r>
+        </w:p>
+      </w:docPartBody>
+    </w:docPart>
+  </w:docParts>
+</w:glossaryDocument>
+</file>
+
+<file path=word/glossary/fontTable.xml><?xml version="1.0" encoding="utf-8"?>
+<w:fonts xmlns:mc="http://schemas.openxmlformats.org/markup-compatibility/2006" xmlns:r="http://schemas.openxmlformats.org/officeDocument/2006/relationships" xmlns:w="http://schemas.openxmlformats.org/wordprocessingml/2006/main" xmlns:w14="http://schemas.microsoft.com/office/word/2010/wordml" mc:Ignorable="w14">
+  <w:font w:name="Symbol">
+    <w:panose1 w:val="05050102010706020507"/>
+    <w:charset w:val="02"/>
+    <w:family w:val="roman"/>
+    <w:pitch w:val="variable"/>
+    <w:sig w:usb0="00000000" w:usb1="10000000" w:usb2="00000000" w:usb3="00000000" w:csb0="80000000" w:csb1="00000000"/>
+  </w:font>
+  <w:font w:name="Times New Roman">
+    <w:panose1 w:val="02020603050405020304"/>
+    <w:charset w:val="00"/>
+    <w:family w:val="roman"/>
+    <w:pitch w:val="variable"/>
+    <w:sig w:usb0="E0002AFF" w:usb1="C0007843" w:usb2="00000009" w:usb3="00000000" w:csb0="000001FF" w:csb1="00000000"/>
+  </w:font>
+  <w:font w:name="Courier New">
+    <w:panose1 w:val="02070309020205020404"/>
+    <w:charset w:val="00"/>
+    <w:family w:val="modern"/>
+    <w:pitch w:val="fixed"/>
+    <w:sig w:usb0="E0002AFF" w:usb1="C0007843" w:usb2="00000009" w:usb3="00000000" w:csb0="000001FF" w:csb1="00000000"/>
+  </w:font>
+  <w:font w:name="Wingdings">
+    <w:panose1 w:val="05000000000000000000"/>
+    <w:charset w:val="02"/>
+    <w:family w:val="auto"/>
+    <w:pitch w:val="variable"/>
+    <w:sig w:usb0="00000000" w:usb1="10000000" w:usb2="00000000" w:usb3="00000000" w:csb0="80000000" w:csb1="00000000"/>
+  </w:font>
+  <w:font w:name="Calibri">
+    <w:panose1 w:val="020F0502020204030204"/>
+    <w:charset w:val="00"/>
+    <w:family w:val="swiss"/>
+    <w:pitch w:val="variable"/>
+    <w:sig w:usb0="E00002FF" w:usb1="4000ACFF" w:usb2="00000001" w:usb3="00000000" w:csb0="0000019F" w:csb1="00000000"/>
+  </w:font>
+  <w:font w:name="Tahoma">
+    <w:panose1 w:val="020B0604030504040204"/>
+    <w:charset w:val="00"/>
+    <w:family w:val="swiss"/>
+    <w:pitch w:val="variable"/>
+    <w:sig w:usb0="E1002EFF" w:usb1="C000605B" w:usb2="00000029" w:usb3="00000000" w:csb0="000101FF" w:csb1="00000000"/>
+  </w:font>
+  <w:font w:name="Cambria">
+    <w:panose1 w:val="02040503050406030204"/>
+    <w:charset w:val="00"/>
+    <w:family w:val="roman"/>
+    <w:pitch w:val="variable"/>
+    <w:sig w:usb0="E00002FF" w:usb1="400004FF" w:usb2="00000000" w:usb3="00000000" w:csb0="0000019F" w:csb1="00000000"/>
+  </w:font>
+  <w:font w:name="Segoe UI">
+    <w:panose1 w:val="020B0502040204020203"/>
+    <w:charset w:val="00"/>
+    <w:family w:val="swiss"/>
+    <w:pitch w:val="variable"/>
+    <w:sig w:usb0="E4002EFF" w:usb1="C000E47F" w:usb2="00000009" w:usb3="00000000" w:csb0="000001FF" w:csb1="00000000"/>
+  </w:font>
+</w:fonts>
+</file>
+
+<file path=word/glossary/settings.xml><?xml version="1.0" encoding="utf-8"?>
+<w:settings xmlns:mc="http://schemas.openxmlformats.org/markup-compatibility/2006" xmlns:o="urn:schemas-microsoft-com:office:office" xmlns:r="http://schemas.openxmlformats.org/officeDocument/2006/relationships" xmlns:m="http://schemas.openxmlformats.org/officeDocument/2006/math" xmlns:v="urn:schemas-microsoft-com:vml" xmlns:w10="urn:schemas-microsoft-com:office:word" xmlns:w="http://schemas.openxmlformats.org/wordprocessingml/2006/main" xmlns:w14="http://schemas.microsoft.com/office/word/2010/wordml" xmlns:sl="http://schemas.openxmlformats.org/schemaLibrary/2006/main" mc:Ignorable="w14">
+  <w:view w:val="normal"/>
+  <w:defaultTabStop w:val="720"/>
+  <w:characterSpacingControl w:val="doNotCompress"/>
+  <w:compat>
+    <w:useFELayout/>
+    <w:compatSetting w:name="compatibilityMode" w:uri="http://schemas.microsoft.com/office/word" w:val="14"/>
+    <w:compatSetting w:name="overrideTableStyleFontSizeAndJustification" w:uri="http://schemas.microsoft.com/office/word" w:val="1"/>
+    <w:compatSetting w:name="enableOpenTypeFeatures" w:uri="http://schemas.microsoft.com/office/word" w:val="1"/>
+    <w:compatSetting w:name="doNotFlipMirrorIndents" w:uri="http://schemas.microsoft.com/office/word" w:val="1"/>
+  </w:compat>
+  <w:rsids>
+    <w:rsidRoot w:val="001B29BD"/>
+    <w:rsid w:val="001B29BD"/>
+    <w:rsid w:val="008E56C3"/>
+  </w:rsids>
+  <m:mathPr>
+    <m:mathFont m:val="Cambria Math"/>
+    <m:brkBin m:val="before"/>
+    <m:brkBinSub m:val="--"/>
+    <m:smallFrac m:val="0"/>
+    <m:dispDef/>
+    <m:lMargin m:val="0"/>
+    <m:rMargin m:val="0"/>
+    <m:defJc m:val="centerGroup"/>
+    <m:wrapIndent m:val="1440"/>
+    <m:intLim m:val="subSup"/>
+    <m:naryLim m:val="undOvr"/>
+  </m:mathPr>
+  <w:themeFontLang w:val="en-US"/>
+  <w:clrSchemeMapping w:bg1="light1" w:t1="dark1" w:bg2="light2" w:t2="dark2" w:accent1="accent1" w:accent2="accent2" w:accent3="accent3" w:accent4="accent4" w:accent5="accent5" w:accent6="accent6" w:hyperlink="hyperlink" w:followedHyperlink="followedHyperlink"/>
+  <w:decimalSymbol w:val="."/>
+  <w:listSeparator w:val=","/>
+</w:settings>
+</file>
+
+<file path=word/glossary/styles.xml><?xml version="1.0" encoding="utf-8"?>
+<w:styles xmlns:mc="http://schemas.openxmlformats.org/markup-compatibility/2006" xmlns:r="http://schemas.openxmlformats.org/officeDocument/2006/relationships" xmlns:w="http://schemas.openxmlformats.org/wordprocessingml/2006/main" xmlns:w14="http://schemas.microsoft.com/office/word/2010/wordml" mc:Ignorable="w14">
+  <w:docDefaults>
+    <w:rPrDefault>
+      <w:rPr>
+        <w:rFonts w:asciiTheme="minorHAnsi" w:eastAsiaTheme="minorEastAsia" w:hAnsiTheme="minorHAnsi" w:cstheme="minorBidi"/>
+        <w:sz w:val="22"/>
+        <w:szCs w:val="22"/>
+        <w:lang w:val="en-US" w:eastAsia="en-US" w:bidi="ar-SA"/>
+      </w:rPr>
+    </w:rPrDefault>
+    <w:pPrDefault>
+      <w:pPr>
+        <w:spacing w:after="200" w:line="276" w:lineRule="auto"/>
+      </w:pPr>
+    </w:pPrDefault>
+  </w:docDefaults>
+  <w:latentStyles w:defLockedState="0" w:defUIPriority="99" w:defSemiHidden="1" w:defUnhideWhenUsed="1" w:defQFormat="0" w:count="267">
+    <w:lsdException w:name="Normal" w:semiHidden="0" w:uiPriority="0" w:unhideWhenUsed="0" w:qFormat="1"/>
+    <w:lsdException w:name="heading 1" w:semiHidden="0" w:uiPriority="9" w:unhideWhenUsed="0" w:qFormat="1"/>
+    <w:lsdException w:name="heading 2" w:uiPriority="9" w:qFormat="1"/>
+    <w:lsdException w:name="heading 3" w:uiPriority="9" w:qFormat="1"/>
+    <w:lsdException w:name="heading 4" w:uiPriority="9" w:qFormat="1"/>
+    <w:lsdException w:name="heading 5" w:uiPriority="9" w:qFormat="1"/>
+    <w:lsdException w:name="heading 6" w:uiPriority="9" w:qFormat="1"/>
+    <w:lsdException w:name="heading 7" w:uiPriority="9" w:qFormat="1"/>
+    <w:lsdException w:name="heading 8" w:uiPriority="9" w:qFormat="1"/>
+    <w:lsdException w:name="heading 9" w:uiPriority="9" w:qFormat="1"/>
+    <w:lsdException w:name="toc 1" w:uiPriority="39"/>
+    <w:lsdException w:name="toc 2" w:uiPriority="39"/>
+    <w:lsdException w:name="toc 3" w:uiPriority="39"/>
+    <w:lsdException w:name="toc 4" w:uiPriority="39"/>
+    <w:lsdException w:name="toc 5" w:uiPriority="39"/>
+    <w:lsdException w:name="toc 6" w:uiPriority="39"/>
+    <w:lsdException w:name="toc 7" w:uiPriority="39"/>
+    <w:lsdException w:name="toc 8" w:uiPriority="39"/>
+    <w:lsdException w:name="toc 9" w:uiPriority="39"/>
+    <w:lsdException w:name="caption" w:uiPriority="35" w:qFormat="1"/>
+    <w:lsdException w:name="Title" w:semiHidden="0" w:uiPriority="10" w:unhideWhenUsed="0" w:qFormat="1"/>
+    <w:lsdException w:name="Default Paragraph Font" w:uiPriority="1"/>
+    <w:lsdException w:name="Subtitle" w:semiHidden="0" w:uiPriority="11" w:unhideWhenUsed="0" w:qFormat="1"/>
+    <w:lsdException w:name="Strong" w:semiHidden="0" w:uiPriority="22" w:unhideWhenUsed="0" w:qFormat="1"/>
+    <w:lsdException w:name="Emphasis" w:semiHidden="0" w:uiPriority="20" w:unhideWhenUsed="0" w:qFormat="1"/>
+    <w:lsdException w:name="Table Grid" w:semiHidden="0" w:uiPriority="59" w:unhideWhenUsed="0"/>
+    <w:lsdException w:name="Placeholder Text" w:unhideWhenUsed="0"/>
+    <w:lsdException w:name="No Spacing" w:semiHidden="0" w:uiPriority="1" w:unhideWhenUsed="0" w:qFormat="1"/>
+    <w:lsdException w:name="Light Shading" w:semiHidden="0" w:uiPriority="60" w:unhideWhenUsed="0"/>
+    <w:lsdException w:name="Light List" w:semiHidden="0" w:uiPriority="61" w:unhideWhenUsed="0"/>
+    <w:lsdException w:name="Light Grid" w:semiHidden="0" w:uiPriority="62" w:unhideWhenUsed="0"/>
+    <w:lsdException w:name="Medium Shading 1" w:semiHidden="0" w:uiPriority="63" w:unhideWhenUsed="0"/>
+    <w:lsdException w:name="Medium Shading 2" w:semiHidden="0" w:uiPriority="64" w:unhideWhenUsed="0"/>
+    <w:lsdException w:name="Medium List 1" w:semiHidden="0" w:uiPriority="65" w:unhideWhenUsed="0"/>
+    <w:lsdException w:name="Medium List 2" w:semiHidden="0" w:uiPriority="66" w:unhideWhenUsed="0"/>
+    <w:lsdException w:name="Medium Grid 1" w:semiHidden="0" w:uiPriority="67" w:unhideWhenUsed="0"/>
+    <w:lsdException w:name="Medium Grid 2" w:semiHidden="0" w:uiPriority="68" w:unhideWhenUsed="0"/>
+    <w:lsdException w:name="Medium Grid 3" w:semiHidden="0" w:uiPriority="69" w:unhideWhenUsed="0"/>
+    <w:lsdException w:name="Dark List" w:semiHidden="0" w:uiPriority="70" w:unhideWhenUsed="0"/>
+    <w:lsdException w:name="Colorful Shading" w:semiHidden="0" w:uiPriority="71" w:unhideWhenUsed="0"/>
+    <w:lsdException w:name="Colorful List" w:semiHidden="0" w:uiPriority="72" w:unhideWhenUsed="0"/>
+    <w:lsdException w:name="Colorful Grid" w:semiHidden="0" w:uiPriority="73" w:unhideWhenUsed="0"/>
+    <w:lsdException w:name="Light Shading Accent 1" w:semiHidden="0" w:uiPriority="60" w:unhideWhenUsed="0"/>
+    <w:lsdException w:name="Light List Accent 1" w:semiHidden="0" w:uiPriority="61" w:unhideWhenUsed="0"/>
+    <w:lsdException w:name="Light Grid Accent 1" w:semiHidden="0" w:uiPriority="62" w:unhideWhenUsed="0"/>
+    <w:lsdException w:name="Medium Shading 1 Accent 1" w:semiHidden="0" w:uiPriority="63" w:unhideWhenUsed="0"/>
+    <w:lsdException w:name="Medium Shading 2 Accent 1" w:semiHidden="0" w:uiPriority="64" w:unhideWhenUsed="0"/>
+    <w:lsdException w:name="Medium List 1 Accent 1" w:semiHidden="0" w:uiPriority="65" w:unhideWhenUsed="0"/>
+    <w:lsdException w:name="Revision" w:unhideWhenUsed="0"/>
+    <w:lsdException w:name="List Paragraph" w:semiHidden="0" w:uiPriority="34" w:unhideWhenUsed="0" w:qFormat="1"/>
+    <w:lsdException w:name="Quote" w:semiHidden="0" w:uiPriority="29" w:unhideWhenUsed="0" w:qFormat="1"/>
+    <w:lsdException w:name="Intense Quote" w:semiHidden="0" w:uiPriority="30" w:unhideWhenUsed="0" w:qFormat="1"/>
+    <w:lsdException w:name="Medium List 2 Accent 1" w:semiHidden="0" w:uiPriority="66" w:unhideWhenUsed="0"/>
+    <w:lsdException w:name="Medium Grid 1 Accent 1" w:semiHidden="0" w:uiPriority="67" w:unhideWhenUsed="0"/>
+    <w:lsdException w:name="Medium Grid 2 Accent 1" w:semiHidden="0" w:uiPriority="68" w:unhideWhenUsed="0"/>
+    <w:lsdException w:name="Medium Grid 3 Accent 1" w:semiHidden="0" w:uiPriority="69" w:unhideWhenUsed="0"/>
+    <w:lsdException w:name="Dark List Accent 1" w:semiHidden="0" w:uiPriority="70" w:unhideWhenUsed="0"/>
+    <w:lsdException w:name="Colorful Shading Accent 1" w:semiHidden="0" w:uiPriority="71" w:unhideWhenUsed="0"/>
+    <w:lsdException w:name="Colorful List Accent 1" w:semiHidden="0" w:uiPriority="72" w:unhideWhenUsed="0"/>
+    <w:lsdException w:name="Colorful Grid Accent 1" w:semiHidden="0" w:uiPriority="73" w:unhideWhenUsed="0"/>
+    <w:lsdException w:name="Light Shading Accent 2" w:semiHidden="0" w:uiPriority="60" w:unhideWhenUsed="0"/>
+    <w:lsdException w:name="Light List Accent 2" w:semiHidden="0" w:uiPriority="61" w:unhideWhenUsed="0"/>
+    <w:lsdException w:name="Light Grid Accent 2" w:semiHidden="0" w:uiPriority="62" w:unhideWhenUsed="0"/>
+    <w:lsdException w:name="Medium Shading 1 Accent 2" w:semiHidden="0" w:uiPriority="63" w:unhideWhenUsed="0"/>
+    <w:lsdException w:name="Medium Shading 2 Accent 2" w:semiHidden="0" w:uiPriority="64" w:unhideWhenUsed="0"/>
+    <w:lsdException w:name="Medium List 1 Accent 2" w:semiHidden="0" w:uiPriority="65" w:unhideWhenUsed="0"/>
+    <w:lsdException w:name="Medium List 2 Accent 2" w:semiHidden="0" w:uiPriority="66" w:unhideWhenUsed="0"/>
+    <w:lsdException w:name="Medium Grid 1 Accent 2" w:semiHidden="0" w:uiPriority="67" w:unhideWhenUsed="0"/>
+    <w:lsdException w:name="Medium Grid 2 Accent 2" w:semiHidden="0" w:uiPriority="68" w:unhideWhenUsed="0"/>
+    <w:lsdException w:name="Medium Grid 3 Accent 2" w:semiHidden="0" w:uiPriority="69" w:unhideWhenUsed="0"/>
+    <w:lsdException w:name="Dark List Accent 2" w:semiHidden="0" w:uiPriority="70" w:unhideWhenUsed="0"/>
+    <w:lsdException w:name="Colorful Shading Accent 2" w:semiHidden="0" w:uiPriority="71" w:unhideWhenUsed="0"/>
+    <w:lsdException w:name="Colorful List Accent 2" w:semiHidden="0" w:uiPriority="72" w:unhideWhenUsed="0"/>
+    <w:lsdException w:name="Colorful Grid Accent 2" w:semiHidden="0" w:uiPriority="73" w:unhideWhenUsed="0"/>
+    <w:lsdException w:name="Light Shading Accent 3" w:semiHidden="0" w:uiPriority="60" w:unhideWhenUsed="0"/>
+    <w:lsdException w:name="Light List Accent 3" w:semiHidden="0" w:uiPriority="61" w:unhideWhenUsed="0"/>
+    <w:lsdException w:name="Light Grid Accent 3" w:semiHidden="0" w:uiPriority="62" w:unhideWhenUsed="0"/>
+    <w:lsdException w:name="Medium Shading 1 Accent 3" w:semiHidden="0" w:uiPriority="63" w:unhideWhenUsed="0"/>
+    <w:lsdException w:name="Medium Shading 2 Accent 3" w:semiHidden="0" w:uiPriority="64" w:unhideWhenUsed="0"/>
+    <w:lsdException w:name="Medium List 1 Accent 3" w:semiHidden="0" w:uiPriority="65" w:unhideWhenUsed="0"/>
+    <w:lsdException w:name="Medium List 2 Accent 3" w:semiHidden="0" w:uiPriority="66" w:unhideWhenUsed="0"/>
+    <w:lsdException w:name="Medium Grid 1 Accent 3" w:semiHidden="0" w:uiPriority="67" w:unhideWhenUsed="0"/>
+    <w:lsdException w:name="Medium Grid 2 Accent 3" w:semiHidden="0" w:uiPriority="68" w:unhideWhenUsed="0"/>
+    <w:lsdException w:name="Medium Grid 3 Accent 3" w:semiHidden="0" w:uiPriority="69" w:unhideWhenUsed="0"/>
+    <w:lsdException w:name="Dark List Accent 3" w:semiHidden="0" w:uiPriority="70" w:unhideWhenUsed="0"/>
+    <w:lsdException w:name="Colorful Shading Accent 3" w:semiHidden="0" w:uiPriority="71" w:unhideWhenUsed="0"/>
+    <w:lsdException w:name="Colorful List Accent 3" w:semiHidden="0" w:uiPriority="72" w:unhideWhenUsed="0"/>
+    <w:lsdException w:name="Colorful Grid Accent 3" w:semiHidden="0" w:uiPriority="73" w:unhideWhenUsed="0"/>
+    <w:lsdException w:name="Light Shading Accent 4" w:semiHidden="0" w:uiPriority="60" w:unhideWhenUsed="0"/>
+    <w:lsdException w:name="Light List Accent 4" w:semiHidden="0" w:uiPriority="61" w:unhideWhenUsed="0"/>
+    <w:lsdException w:name="Light Grid Accent 4" w:semiHidden="0" w:uiPriority="62" w:unhideWhenUsed="0"/>
+    <w:lsdException w:name="Medium Shading 1 Accent 4" w:semiHidden="0" w:uiPriority="63" w:unhideWhenUsed="0"/>
+    <w:lsdException w:name="Medium Shading 2 Accent 4" w:semiHidden="0" w:uiPriority="64" w:unhideWhenUsed="0"/>
+    <w:lsdException w:name="Medium List 1 Accent 4" w:semiHidden="0" w:uiPriority="65" w:unhideWhenUsed="0"/>
+    <w:lsdException w:name="Medium List 2 Accent 4" w:semiHidden="0" w:uiPriority="66" w:unhideWhenUsed="0"/>
+    <w:lsdException w:name="Medium Grid 1 Accent 4" w:semiHidden="0" w:uiPriority="67" w:unhideWhenUsed="0"/>
+    <w:lsdException w:name="Medium Grid 2 Accent 4" w:semiHidden="0" w:uiPriority="68" w:unhideWhenUsed="0"/>
+    <w:lsdException w:name="Medium Grid 3 Accent 4" w:semiHidden="0" w:uiPriority="69" w:unhideWhenUsed="0"/>
+    <w:lsdException w:name="Dark List Accent 4" w:semiHidden="0" w:uiPriority="70" w:unhideWhenUsed="0"/>
+    <w:lsdException w:name="Colorful Shading Accent 4" w:semiHidden="0" w:uiPriority="71" w:unhideWhenUsed="0"/>
+    <w:lsdException w:name="Colorful List Accent 4" w:semiHidden="0" w:uiPriority="72" w:unhideWhenUsed="0"/>
+    <w:lsdException w:name="Colorful Grid Accent 4" w:semiHidden="0" w:uiPriority="73" w:unhideWhenUsed="0"/>
+    <w:lsdException w:name="Light Shading Accent 5" w:semiHidden="0" w:uiPriority="60" w:unhideWhenUsed="0"/>
+    <w:lsdException w:name="Light List Accent 5" w:semiHidden="0" w:uiPriority="61" w:unhideWhenUsed="0"/>
+    <w:lsdException w:name="Light Grid Accent 5" w:semiHidden="0" w:uiPriority="62" w:unhideWhenUsed="0"/>
+    <w:lsdException w:name="Medium Shading 1 Accent 5" w:semiHidden="0" w:uiPriority="63" w:unhideWhenUsed="0"/>
+    <w:lsdException w:name="Medium Shading 2 Accent 5" w:semiHidden="0" w:uiPriority="64" w:unhideWhenUsed="0"/>
+    <w:lsdException w:name="Medium List 1 Accent 5" w:semiHidden="0" w:uiPriority="65" w:unhideWhenUsed="0"/>
+    <w:lsdException w:name="Medium List 2 Accent 5" w:semiHidden="0" w:uiPriority="66" w:unhideWhenUsed="0"/>
+    <w:lsdException w:name="Medium Grid 1 Accent 5" w:semiHidden="0" w:uiPriority="67" w:unhideWhenUsed="0"/>
+    <w:lsdException w:name="Medium Grid 2 Accent 5" w:semiHidden="0" w:uiPriority="68" w:unhideWhenUsed="0"/>
+    <w:lsdException w:name="Medium Grid 3 Accent 5" w:semiHidden="0" w:uiPriority="69" w:unhideWhenUsed="0"/>
+    <w:lsdException w:name="Dark List Accent 5" w:semiHidden="0" w:uiPriority="70" w:unhideWhenUsed="0"/>
+    <w:lsdException w:name="Colorful Shading Accent 5" w:semiHidden="0" w:uiPriority="71" w:unhideWhenUsed="0"/>
+    <w:lsdException w:name="Colorful List Accent 5" w:semiHidden="0" w:uiPriority="72" w:unhideWhenUsed="0"/>
+    <w:lsdException w:name="Colorful Grid Accent 5" w:semiHidden="0" w:uiPriority="73" w:unhideWhenUsed="0"/>
+    <w:lsdException w:name="Light Shading Accent 6" w:semiHidden="0" w:uiPriority="60" w:unhideWhenUsed="0"/>
+    <w:lsdException w:name="Light List Accent 6" w:semiHidden="0" w:uiPriority="61" w:unhideWhenUsed="0"/>
+    <w:lsdException w:name="Light Grid Accent 6" w:semiHidden="0" w:uiPriority="62" w:unhideWhenUsed="0"/>
+    <w:lsdException w:name="Medium Shading 1 Accent 6" w:semiHidden="0" w:uiPriority="63" w:unhideWhenUsed="0"/>
+    <w:lsdException w:name="Medium Shading 2 Accent 6" w:semiHidden="0" w:uiPriority="64" w:unhideWhenUsed="0"/>
+    <w:lsdException w:name="Medium List 1 Accent 6" w:semiHidden="0" w:uiPriority="65" w:unhideWhenUsed="0"/>
+    <w:lsdException w:name="Medium List 2 Accent 6" w:semiHidden="0" w:uiPriority="66" w:unhideWhenUsed="0"/>
+    <w:lsdException w:name="Medium Grid 1 Accent 6" w:semiHidden="0" w:uiPriority="67" w:unhideWhenUsed="0"/>
+    <w:lsdException w:name="Medium Grid 2 Accent 6" w:semiHidden="0" w:uiPriority="68" w:unhideWhenUsed="0"/>
+    <w:lsdException w:name="Medium Grid 3 Accent 6" w:semiHidden="0" w:uiPriority="69" w:unhideWhenUsed="0"/>
+    <w:lsdException w:name="Dark List Accent 6" w:semiHidden="0" w:uiPriority="70" w:unhideWhenUsed="0"/>
+    <w:lsdException w:name="Colorful Shading Accent 6" w:semiHidden="0" w:uiPriority="71" w:unhideWhenUsed="0"/>
+    <w:lsdException w:name="Colorful List Accent 6" w:semiHidden="0" w:uiPriority="72" w:unhideWhenUsed="0"/>
+    <w:lsdException w:name="Colorful Grid Accent 6" w:semiHidden="0" w:uiPriority="73" w:unhideWhenUsed="0"/>
+    <w:lsdException w:name="Subtle Emphasis" w:semiHidden="0" w:uiPriority="19" w:unhideWhenUsed="0" w:qFormat="1"/>
+    <w:lsdException w:name="Intense Emphasis" w:semiHidden="0" w:uiPriority="21" w:unhideWhenUsed="0" w:qFormat="1"/>
+    <w:lsdException w:name="Subtle Reference" w:semiHidden="0" w:uiPriority="31" w:unhideWhenUsed="0" w:qFormat="1"/>
+    <w:lsdException w:name="Intense Reference" w:semiHidden="0" w:uiPriority="32" w:unhideWhenUsed="0" w:qFormat="1"/>
+    <w:lsdException w:name="Book Title" w:semiHidden="0" w:uiPriority="33" w:unhideWhenUsed="0" w:qFormat="1"/>
+    <w:lsdException w:name="Bibliography" w:uiPriority="37"/>
+    <w:lsdException w:name="TOC Heading" w:uiPriority="39" w:qFormat="1"/>
+  </w:latentStyles>
+  <w:style w:type="paragraph" w:default="1" w:styleId="Normal">
+    <w:name w:val="Normal"/>
+    <w:qFormat/>
+    <w:rsid w:val="001B29BD"/>
+    <w:rPr>
+      <w:rFonts w:cs="Times New Roman"/>
+      <w:sz w:val="3276"/>
+      <w:szCs w:val="3276"/>
+    </w:rPr>
+  </w:style>
+  <w:style w:type="character" w:default="1" w:styleId="DefaultParagraphFont">
+    <w:name w:val="Default Paragraph Font"/>
+    <w:uiPriority w:val="1"/>
+    <w:semiHidden/>
+    <w:unhideWhenUsed/>
+    <w:rsid w:val="001B29BD"/>
+  </w:style>
+  <w:style w:type="table" w:default="1" w:styleId="TableNormal">
+    <w:name w:val="Normal Table"/>
+    <w:uiPriority w:val="99"/>
+    <w:semiHidden/>
+    <w:unhideWhenUsed/>
+    <w:tblPr>
+      <w:tblInd w:w="0" w:type="dxa"/>
+      <w:tblCellMar>
+        <w:top w:w="0" w:type="dxa"/>
+        <w:left w:w="108" w:type="dxa"/>
+        <w:bottom w:w="0" w:type="dxa"/>
+        <w:right w:w="108" w:type="dxa"/>
+      </w:tblCellMar>
+    </w:tblPr>
+  </w:style>
+  <w:style w:type="numbering" w:default="1" w:styleId="NoList">
+    <w:name w:val="No List"/>
+    <w:uiPriority w:val="99"/>
+    <w:semiHidden/>
+    <w:unhideWhenUsed/>
+  </w:style>
+  <w:style w:type="character" w:styleId="PlaceholderText">
+    <w:name w:val="Placeholder Text"/>
+    <w:basedOn w:val="DefaultParagraphFont"/>
+    <w:uiPriority w:val="99"/>
+    <w:semiHidden/>
+    <w:rsid w:val="001B29BD"/>
+    <w:rPr>
+      <w:color w:val="808080"/>
+    </w:rPr>
+  </w:style>
+</w:styles>
+</file>
+
+<file path=word/glossary/stylesWithEffects.xml><?xml version="1.0" encoding="utf-8"?>
+<w:styles xmlns:wpc="http://schemas.microsoft.com/office/word/2010/wordprocessingCanvas" xmlns:mc="http://schemas.openxmlformats.org/markup-compatibility/2006" xmlns:o="urn:schemas-microsoft-com:office:office" xmlns:r="http://schemas.openxmlformats.org/officeDocument/2006/relationships" xmlns:m="http://schemas.openxmlformats.org/officeDocument/2006/math" xmlns:v="urn:schemas-microsoft-com:vml" xmlns:wp14="http://schemas.microsoft.com/office/word/2010/wordprocessingDrawing" xmlns:wp="http://schemas.openxmlformats.org/drawingml/2006/wordprocessingDrawing" xmlns:w10="urn:schemas-microsoft-com:office:word" xmlns:w="http://schemas.openxmlformats.org/wordprocessingml/2006/main" xmlns:w14="http://schemas.microsoft.com/office/word/2010/wordml" xmlns:wpg="http://schemas.microsoft.com/office/word/2010/wordprocessingGroup" xmlns:wpi="http://schemas.microsoft.com/office/word/2010/wordprocessingInk" xmlns:wne="http://schemas.microsoft.com/office/word/2006/wordml" xmlns:wps="http://schemas.microsoft.com/office/word/2010/wordprocessingShape" mc:Ignorable="w14 wp14">
+  <w:docDefaults>
+    <w:rPrDefault>
+      <w:rPr>
+        <w:rFonts w:asciiTheme="minorHAnsi" w:eastAsiaTheme="minorEastAsia" w:hAnsiTheme="minorHAnsi" w:cstheme="minorBidi"/>
+        <w:sz w:val="22"/>
+        <w:szCs w:val="22"/>
+        <w:lang w:val="en-US" w:eastAsia="en-US" w:bidi="ar-SA"/>
+      </w:rPr>
+    </w:rPrDefault>
+    <w:pPrDefault>
+      <w:pPr>
+        <w:spacing w:after="200" w:line="276" w:lineRule="auto"/>
+      </w:pPr>
+    </w:pPrDefault>
+  </w:docDefaults>
+  <w:latentStyles w:defLockedState="0" w:defUIPriority="99" w:defSemiHidden="1" w:defUnhideWhenUsed="1" w:defQFormat="0" w:count="267">
+    <w:lsdException w:name="Normal" w:semiHidden="0" w:uiPriority="0" w:unhideWhenUsed="0" w:qFormat="1"/>
+    <w:lsdException w:name="heading 1" w:semiHidden="0" w:uiPriority="9" w:unhideWhenUsed="0" w:qFormat="1"/>
+    <w:lsdException w:name="heading 2" w:uiPriority="9" w:qFormat="1"/>
+    <w:lsdException w:name="heading 3" w:uiPriority="9" w:qFormat="1"/>
+    <w:lsdException w:name="heading 4" w:uiPriority="9" w:qFormat="1"/>
+    <w:lsdException w:name="heading 5" w:uiPriority="9" w:qFormat="1"/>
+    <w:lsdException w:name="heading 6" w:uiPriority="9" w:qFormat="1"/>
+    <w:lsdException w:name="heading 7" w:uiPriority="9" w:qFormat="1"/>
+    <w:lsdException w:name="heading 8" w:uiPriority="9" w:qFormat="1"/>
+    <w:lsdException w:name="heading 9" w:uiPriority="9" w:qFormat="1"/>
+    <w:lsdException w:name="toc 1" w:uiPriority="39"/>
+    <w:lsdException w:name="toc 2" w:uiPriority="39"/>
+    <w:lsdException w:name="toc 3" w:uiPriority="39"/>
+    <w:lsdException w:name="toc 4" w:uiPriority="39"/>
+    <w:lsdException w:name="toc 5" w:uiPriority="39"/>
+    <w:lsdException w:name="toc 6" w:uiPriority="39"/>
+    <w:lsdException w:name="toc 7" w:uiPriority="39"/>
+    <w:lsdException w:name="toc 8" w:uiPriority="39"/>
+    <w:lsdException w:name="toc 9" w:uiPriority="39"/>
+    <w:lsdException w:name="caption" w:uiPriority="35" w:qFormat="1"/>
+    <w:lsdException w:name="Title" w:semiHidden="0" w:uiPriority="10" w:unhideWhenUsed="0" w:qFormat="1"/>
+    <w:lsdException w:name="Default Paragraph Font" w:uiPriority="1"/>
+    <w:lsdException w:name="Subtitle" w:semiHidden="0" w:uiPriority="11" w:unhideWhenUsed="0" w:qFormat="1"/>
+    <w:lsdException w:name="Strong" w:semiHidden="0" w:uiPriority="22" w:unhideWhenUsed="0" w:qFormat="1"/>
+    <w:lsdException w:name="Emphasis" w:semiHidden="0" w:uiPriority="20" w:unhideWhenUsed="0" w:qFormat="1"/>
+    <w:lsdException w:name="Table Grid" w:semiHidden="0" w:uiPriority="59" w:unhideWhenUsed="0"/>
+    <w:lsdException w:name="Placeholder Text" w:unhideWhenUsed="0"/>
+    <w:lsdException w:name="No Spacing" w:semiHidden="0" w:uiPriority="1" w:unhideWhenUsed="0" w:qFormat="1"/>
+    <w:lsdException w:name="Light Shading" w:semiHidden="0" w:uiPriority="60" w:unhideWhenUsed="0"/>
+    <w:lsdException w:name="Light List" w:semiHidden="0" w:uiPriority="61" w:unhideWhenUsed="0"/>
+    <w:lsdException w:name="Light Grid" w:semiHidden="0" w:uiPriority="62" w:unhideWhenUsed="0"/>
+    <w:lsdException w:name="Medium Shading 1" w:semiHidden="0" w:uiPriority="63" w:unhideWhenUsed="0"/>
+    <w:lsdException w:name="Medium Shading 2" w:semiHidden="0" w:uiPriority="64" w:unhideWhenUsed="0"/>
+    <w:lsdException w:name="Medium List 1" w:semiHidden="0" w:uiPriority="65" w:unhideWhenUsed="0"/>
+    <w:lsdException w:name="Medium List 2" w:semiHidden="0" w:uiPriority="66" w:unhideWhenUsed="0"/>
+    <w:lsdException w:name="Medium Grid 1" w:semiHidden="0" w:uiPriority="67" w:unhideWhenUsed="0"/>
+    <w:lsdException w:name="Medium Grid 2" w:semiHidden="0" w:uiPriority="68" w:unhideWhenUsed="0"/>
+    <w:lsdException w:name="Medium Grid 3" w:semiHidden="0" w:uiPriority="69" w:unhideWhenUsed="0"/>
+    <w:lsdException w:name="Dark List" w:semiHidden="0" w:uiPriority="70" w:unhideWhenUsed="0"/>
+    <w:lsdException w:name="Colorful Shading" w:semiHidden="0" w:uiPriority="71" w:unhideWhenUsed="0"/>
+    <w:lsdException w:name="Colorful List" w:semiHidden="0" w:uiPriority="72" w:unhideWhenUsed="0"/>
+    <w:lsdException w:name="Colorful Grid" w:semiHidden="0" w:uiPriority="73" w:unhideWhenUsed="0"/>
+    <w:lsdException w:name="Light Shading Accent 1" w:semiHidden="0" w:uiPriority="60" w:unhideWhenUsed="0"/>
+    <w:lsdException w:name="Light List Accent 1" w:semiHidden="0" w:uiPriority="61" w:unhideWhenUsed="0"/>
+    <w:lsdException w:name="Light Grid Accent 1" w:semiHidden="0" w:uiPriority="62" w:unhideWhenUsed="0"/>
+    <w:lsdException w:name="Medium Shading 1 Accent 1" w:semiHidden="0" w:uiPriority="63" w:unhideWhenUsed="0"/>
+    <w:lsdException w:name="Medium Shading 2 Accent 1" w:semiHidden="0" w:uiPriority="64" w:unhideWhenUsed="0"/>
+    <w:lsdException w:name="Medium List 1 Accent 1" w:semiHidden="0" w:uiPriority="65" w:unhideWhenUsed="0"/>
+    <w:lsdException w:name="Revision" w:unhideWhenUsed="0"/>
+    <w:lsdException w:name="List Paragraph" w:semiHidden="0" w:uiPriority="34" w:unhideWhenUsed="0" w:qFormat="1"/>
+    <w:lsdException w:name="Quote" w:semiHidden="0" w:uiPriority="29" w:unhideWhenUsed="0" w:qFormat="1"/>
+    <w:lsdException w:name="Intense Quote" w:semiHidden="0" w:uiPriority="30" w:unhideWhenUsed="0" w:qFormat="1"/>
+    <w:lsdException w:name="Medium List 2 Accent 1" w:semiHidden="0" w:uiPriority="66" w:unhideWhenUsed="0"/>
+    <w:lsdException w:name="Medium Grid 1 Accent 1" w:semiHidden="0" w:uiPriority="67" w:unhideWhenUsed="0"/>
+    <w:lsdException w:name="Medium Grid 2 Accent 1" w:semiHidden="0" w:uiPriority="68" w:unhideWhenUsed="0"/>
+    <w:lsdException w:name="Medium Grid 3 Accent 1" w:semiHidden="0" w:uiPriority="69" w:unhideWhenUsed="0"/>
+    <w:lsdException w:name="Dark List Accent 1" w:semiHidden="0" w:uiPriority="70" w:unhideWhenUsed="0"/>
+    <w:lsdException w:name="Colorful Shading Accent 1" w:semiHidden="0" w:uiPriority="71" w:unhideWhenUsed="0"/>
+    <w:lsdException w:name="Colorful List Accent 1" w:semiHidden="0" w:uiPriority="72" w:unhideWhenUsed="0"/>
+    <w:lsdException w:name="Colorful Grid Accent 1" w:semiHidden="0" w:uiPriority="73" w:unhideWhenUsed="0"/>
+    <w:lsdException w:name="Light Shading Accent 2" w:semiHidden="0" w:uiPriority="60" w:unhideWhenUsed="0"/>
+    <w:lsdException w:name="Light List Accent 2" w:semiHidden="0" w:uiPriority="61" w:unhideWhenUsed="0"/>
+    <w:lsdException w:name="Light Grid Accent 2" w:semiHidden="0" w:uiPriority="62" w:unhideWhenUsed="0"/>
+    <w:lsdException w:name="Medium Shading 1 Accent 2" w:semiHidden="0" w:uiPriority="63" w:unhideWhenUsed="0"/>
+    <w:lsdException w:name="Medium Shading 2 Accent 2" w:semiHidden="0" w:uiPriority="64" w:unhideWhenUsed="0"/>
+    <w:lsdException w:name="Medium List 1 Accent 2" w:semiHidden="0" w:uiPriority="65" w:unhideWhenUsed="0"/>
+    <w:lsdException w:name="Medium List 2 Accent 2" w:semiHidden="0" w:uiPriority="66" w:unhideWhenUsed="0"/>
+    <w:lsdException w:name="Medium Grid 1 Accent 2" w:semiHidden="0" w:uiPriority="67" w:unhideWhenUsed="0"/>
+    <w:lsdException w:name="Medium Grid 2 Accent 2" w:semiHidden="0" w:uiPriority="68" w:unhideWhenUsed="0"/>
+    <w:lsdException w:name="Medium Grid 3 Accent 2" w:semiHidden="0" w:uiPriority="69" w:unhideWhenUsed="0"/>
+    <w:lsdException w:name="Dark List Accent 2" w:semiHidden="0" w:uiPriority="70" w:unhideWhenUsed="0"/>
+    <w:lsdException w:name="Colorful Shading Accent 2" w:semiHidden="0" w:uiPriority="71" w:unhideWhenUsed="0"/>
+    <w:lsdException w:name="Colorful List Accent 2" w:semiHidden="0" w:uiPriority="72" w:unhideWhenUsed="0"/>
+    <w:lsdException w:name="Colorful Grid Accent 2" w:semiHidden="0" w:uiPriority="73" w:unhideWhenUsed="0"/>
+    <w:lsdException w:name="Light Shading Accent 3" w:semiHidden="0" w:uiPriority="60" w:unhideWhenUsed="0"/>
+    <w:lsdException w:name="Light List Accent 3" w:semiHidden="0" w:uiPriority="61" w:unhideWhenUsed="0"/>
+    <w:lsdException w:name="Light Grid Accent 3" w:semiHidden="0" w:uiPriority="62" w:unhideWhenUsed="0"/>
+    <w:lsdException w:name="Medium Shading 1 Accent 3" w:semiHidden="0" w:uiPriority="63" w:unhideWhenUsed="0"/>
+    <w:lsdException w:name="Medium Shading 2 Accent 3" w:semiHidden="0" w:uiPriority="64" w:unhideWhenUsed="0"/>
+    <w:lsdException w:name="Medium List 1 Accent 3" w:semiHidden="0" w:uiPriority="65" w:unhideWhenUsed="0"/>
+    <w:lsdException w:name="Medium List 2 Accent 3" w:semiHidden="0" w:uiPriority="66" w:unhideWhenUsed="0"/>
+    <w:lsdException w:name="Medium Grid 1 Accent 3" w:semiHidden="0" w:uiPriority="67" w:unhideWhenUsed="0"/>
+    <w:lsdException w:name="Medium Grid 2 Accent 3" w:semiHidden="0" w:uiPriority="68" w:unhideWhenUsed="0"/>
+    <w:lsdException w:name="Medium Grid 3 Accent 3" w:semiHidden="0" w:uiPriority="69" w:unhideWhenUsed="0"/>
+    <w:lsdException w:name="Dark List Accent 3" w:semiHidden="0" w:uiPriority="70" w:unhideWhenUsed="0"/>
+    <w:lsdException w:name="Colorful Shading Accent 3" w:semiHidden="0" w:uiPriority="71" w:unhideWhenUsed="0"/>
+    <w:lsdException w:name="Colorful List Accent 3" w:semiHidden="0" w:uiPriority="72" w:unhideWhenUsed="0"/>
+    <w:lsdException w:name="Colorful Grid Accent 3" w:semiHidden="0" w:uiPriority="73" w:unhideWhenUsed="0"/>
+    <w:lsdException w:name="Light Shading Accent 4" w:semiHidden="0" w:uiPriority="60" w:unhideWhenUsed="0"/>
+    <w:lsdException w:name="Light List Accent 4" w:semiHidden="0" w:uiPriority="61" w:unhideWhenUsed="0"/>
+    <w:lsdException w:name="Light Grid Accent 4" w:semiHidden="0" w:uiPriority="62" w:unhideWhenUsed="0"/>
+    <w:lsdException w:name="Medium Shading 1 Accent 4" w:semiHidden="0" w:uiPriority="63" w:unhideWhenUsed="0"/>
+    <w:lsdException w:name="Medium Shading 2 Accent 4" w:semiHidden="0" w:uiPriority="64" w:unhideWhenUsed="0"/>
+    <w:lsdException w:name="Medium List 1 Accent 4" w:semiHidden="0" w:uiPriority="65" w:unhideWhenUsed="0"/>
+    <w:lsdException w:name="Medium List 2 Accent 4" w:semiHidden="0" w:uiPriority="66" w:unhideWhenUsed="0"/>
+    <w:lsdException w:name="Medium Grid 1 Accent 4" w:semiHidden="0" w:uiPriority="67" w:unhideWhenUsed="0"/>
+    <w:lsdException w:name="Medium Grid 2 Accent 4" w:semiHidden="0" w:uiPriority="68" w:unhideWhenUsed="0"/>
+    <w:lsdException w:name="Medium Grid 3 Accent 4" w:semiHidden="0" w:uiPriority="69" w:unhideWhenUsed="0"/>
+    <w:lsdException w:name="Dark List Accent 4" w:semiHidden="0" w:uiPriority="70" w:unhideWhenUsed="0"/>
+    <w:lsdException w:name="Colorful Shading Accent 4" w:semiHidden="0" w:uiPriority="71" w:unhideWhenUsed="0"/>
+    <w:lsdException w:name="Colorful List Accent 4" w:semiHidden="0" w:uiPriority="72" w:unhideWhenUsed="0"/>
+    <w:lsdException w:name="Colorful Grid Accent 4" w:semiHidden="0" w:uiPriority="73" w:unhideWhenUsed="0"/>
+    <w:lsdException w:name="Light Shading Accent 5" w:semiHidden="0" w:uiPriority="60" w:unhideWhenUsed="0"/>
+    <w:lsdException w:name="Light List Accent 5" w:semiHidden="0" w:uiPriority="61" w:unhideWhenUsed="0"/>
+    <w:lsdException w:name="Light Grid Accent 5" w:semiHidden="0" w:uiPriority="62" w:unhideWhenUsed="0"/>
+    <w:lsdException w:name="Medium Shading 1 Accent 5" w:semiHidden="0" w:uiPriority="63" w:unhideWhenUsed="0"/>
+    <w:lsdException w:name="Medium Shading 2 Accent 5" w:semiHidden="0" w:uiPriority="64" w:unhideWhenUsed="0"/>
+    <w:lsdException w:name="Medium List 1 Accent 5" w:semiHidden="0" w:uiPriority="65" w:unhideWhenUsed="0"/>
+    <w:lsdException w:name="Medium List 2 Accent 5" w:semiHidden="0" w:uiPriority="66" w:unhideWhenUsed="0"/>
+    <w:lsdException w:name="Medium Grid 1 Accent 5" w:semiHidden="0" w:uiPriority="67" w:unhideWhenUsed="0"/>
+    <w:lsdException w:name="Medium Grid 2 Accent 5" w:semiHidden="0" w:uiPriority="68" w:unhideWhenUsed="0"/>
+    <w:lsdException w:name="Medium Grid 3 Accent 5" w:semiHidden="0" w:uiPriority="69" w:unhideWhenUsed="0"/>
+    <w:lsdException w:name="Dark List Accent 5" w:semiHidden="0" w:uiPriority="70" w:unhideWhenUsed="0"/>
+    <w:lsdException w:name="Colorful Shading Accent 5" w:semiHidden="0" w:uiPriority="71" w:unhideWhenUsed="0"/>
+    <w:lsdException w:name="Colorful List Accent 5" w:semiHidden="0" w:uiPriority="72" w:unhideWhenUsed="0"/>
+    <w:lsdException w:name="Colorful Grid Accent 5" w:semiHidden="0" w:uiPriority="73" w:unhideWhenUsed="0"/>
+    <w:lsdException w:name="Light Shading Accent 6" w:semiHidden="0" w:uiPriority="60" w:unhideWhenUsed="0"/>
+    <w:lsdException w:name="Light List Accent 6" w:semiHidden="0" w:uiPriority="61" w:unhideWhenUsed="0"/>
+    <w:lsdException w:name="Light Grid Accent 6" w:semiHidden="0" w:uiPriority="62" w:unhideWhenUsed="0"/>
+    <w:lsdException w:name="Medium Shading 1 Accent 6" w:semiHidden="0" w:uiPriority="63" w:unhideWhenUsed="0"/>
+    <w:lsdException w:name="Medium Shading 2 Accent 6" w:semiHidden="0" w:uiPriority="64" w:unhideWhenUsed="0"/>
+    <w:lsdException w:name="Medium List 1 Accent 6" w:semiHidden="0" w:uiPriority="65" w:unhideWhenUsed="0"/>
+    <w:lsdException w:name="Medium List 2 Accent 6" w:semiHidden="0" w:uiPriority="66" w:unhideWhenUsed="0"/>
+    <w:lsdException w:name="Medium Grid 1 Accent 6" w:semiHidden="0" w:uiPriority="67" w:unhideWhenUsed="0"/>
+    <w:lsdException w:name="Medium Grid 2 Accent 6" w:semiHidden="0" w:uiPriority="68" w:unhideWhenUsed="0"/>
+    <w:lsdException w:name="Medium Grid 3 Accent 6" w:semiHidden="0" w:uiPriority="69" w:unhideWhenUsed="0"/>
+    <w:lsdException w:name="Dark List Accent 6" w:semiHidden="0" w:uiPriority="70" w:unhideWhenUsed="0"/>
+    <w:lsdException w:name="Colorful Shading Accent 6" w:semiHidden="0" w:uiPriority="71" w:unhideWhenUsed="0"/>
+    <w:lsdException w:name="Colorful List Accent 6" w:semiHidden="0" w:uiPriority="72" w:unhideWhenUsed="0"/>
+    <w:lsdException w:name="Colorful Grid Accent 6" w:semiHidden="0" w:uiPriority="73" w:unhideWhenUsed="0"/>
+    <w:lsdException w:name="Subtle Emphasis" w:semiHidden="0" w:uiPriority="19" w:unhideWhenUsed="0" w:qFormat="1"/>
+    <w:lsdException w:name="Intense Emphasis" w:semiHidden="0" w:uiPriority="21" w:unhideWhenUsed="0" w:qFormat="1"/>
+    <w:lsdException w:name="Subtle Reference" w:semiHidden="0" w:uiPriority="31" w:unhideWhenUsed="0" w:qFormat="1"/>
+    <w:lsdException w:name="Intense Reference" w:semiHidden="0" w:uiPriority="32" w:unhideWhenUsed="0" w:qFormat="1"/>
+    <w:lsdException w:name="Book Title" w:semiHidden="0" w:uiPriority="33" w:unhideWhenUsed="0" w:qFormat="1"/>
+    <w:lsdException w:name="Bibliography" w:uiPriority="37"/>
+    <w:lsdException w:name="TOC Heading" w:uiPriority="39" w:qFormat="1"/>
+  </w:latentStyles>
+  <w:style w:type="paragraph" w:default="1" w:styleId="Normal">
+    <w:name w:val="Normal"/>
+    <w:qFormat/>
+    <w:rsid w:val="001B29BD"/>
+    <w:rPr>
+      <w:rFonts w:cs="Times New Roman"/>
+      <w:sz w:val="3276"/>
+      <w:szCs w:val="3276"/>
+    </w:rPr>
+  </w:style>
+  <w:style w:type="character" w:default="1" w:styleId="DefaultParagraphFont">
+    <w:name w:val="Default Paragraph Font"/>
+    <w:uiPriority w:val="1"/>
+    <w:semiHidden/>
+    <w:unhideWhenUsed/>
+    <w:rsid w:val="001B29BD"/>
+  </w:style>
+  <w:style w:type="table" w:default="1" w:styleId="TableNormal">
+    <w:name w:val="Normal Table"/>
+    <w:uiPriority w:val="99"/>
+    <w:semiHidden/>
+    <w:unhideWhenUsed/>
+    <w:tblPr>
+      <w:tblInd w:w="0" w:type="dxa"/>
+      <w:tblCellMar>
+        <w:top w:w="0" w:type="dxa"/>
+        <w:left w:w="108" w:type="dxa"/>
+        <w:bottom w:w="0" w:type="dxa"/>
+        <w:right w:w="108" w:type="dxa"/>
+      </w:tblCellMar>
+    </w:tblPr>
+  </w:style>
+  <w:style w:type="numbering" w:default="1" w:styleId="NoList">
+    <w:name w:val="No List"/>
+    <w:uiPriority w:val="99"/>
+    <w:semiHidden/>
+    <w:unhideWhenUsed/>
+  </w:style>
+  <w:style w:type="character" w:styleId="PlaceholderText">
+    <w:name w:val="Placeholder Text"/>
+    <w:basedOn w:val="DefaultParagraphFont"/>
+    <w:uiPriority w:val="99"/>
+    <w:semiHidden/>
+    <w:rsid w:val="001B29BD"/>
+    <w:rPr>
+      <w:color w:val="808080"/>
+    </w:rPr>
+  </w:style>
+</w:styles>
+</file>
+
+<file path=word/glossary/webSettings.xml><?xml version="1.0" encoding="utf-8"?>
+<w:webSettings xmlns:mc="http://schemas.openxmlformats.org/markup-compatibility/2006" xmlns:r="http://schemas.openxmlformats.org/officeDocument/2006/relationships" xmlns:w="http://schemas.openxmlformats.org/wordprocessingml/2006/main" xmlns:w14="http://schemas.microsoft.com/office/word/2010/wordml" mc:Ignorable="w14">
+  <w:optimizeForBrowser/>
+  <w:allowPNG/>
+</w:webSettings>
 </file>
 
 <file path=word/theme/theme1.xml><?xml version="1.0" encoding="utf-8"?>

</xml_diff>